<commit_message>
Changes File Converted into a PDF. Proof reading done.
</commit_message>
<xml_diff>
--- a/P3/P3_Assignment_ChangesDetails.docx
+++ b/P3/P3_Assignment_ChangesDetails.docx
@@ -150,7 +150,23 @@
           <w:sz w:val="21"/>
           <w:szCs w:val="21"/>
         </w:rPr>
-        <w:t>Correct mapping of foreign keys to appropriate enmities.</w:t>
+        <w:t xml:space="preserve">Correct mapping of foreign keys to appropriate </w:t>
+      </w:r>
+      <w:r>
+        <w:rPr>
+          <w:rFonts w:ascii="Times New Roman" w:hAnsi="Times New Roman" w:cs="Times New Roman"/>
+          <w:sz w:val="21"/>
+          <w:szCs w:val="21"/>
+        </w:rPr>
+        <w:t>entity</w:t>
+      </w:r>
+      <w:r>
+        <w:rPr>
+          <w:rFonts w:ascii="Times New Roman" w:hAnsi="Times New Roman" w:cs="Times New Roman"/>
+          <w:sz w:val="21"/>
+          <w:szCs w:val="21"/>
+        </w:rPr>
+        <w:t>.</w:t>
       </w:r>
     </w:p>
     <w:p>
@@ -461,17 +477,7 @@
           <w:sz w:val="21"/>
           <w:szCs w:val="21"/>
         </w:rPr>
-        <w:t>_</w:t>
-      </w:r>
-      <w:r>
-        <w:rPr>
-          <w:rFonts w:ascii="Times New Roman" w:hAnsi="Times New Roman" w:cs="Times New Roman"/>
-          <w:i/>
-          <w:iCs/>
-          <w:sz w:val="21"/>
-          <w:szCs w:val="21"/>
-        </w:rPr>
-        <w:t>Location</w:t>
+        <w:t>_Location</w:t>
       </w:r>
       <w:r>
         <w:rPr>
@@ -827,6 +833,40 @@
         </w:rPr>
         <w:t xml:space="preserve"> any relationship between them. Establishing of appropriate relationship was done to refine the design.</w:t>
       </w:r>
+    </w:p>
+    <w:p>
+      <w:pPr>
+        <w:jc w:val="both"/>
+        <w:rPr>
+          <w:rFonts w:ascii="Times New Roman" w:hAnsi="Times New Roman" w:cs="Times New Roman"/>
+          <w:bCs/>
+          <w:sz w:val="21"/>
+          <w:szCs w:val="21"/>
+        </w:rPr>
+      </w:pPr>
+    </w:p>
+    <w:p>
+      <w:pPr>
+        <w:jc w:val="both"/>
+        <w:rPr>
+          <w:rFonts w:ascii="Times New Roman" w:hAnsi="Times New Roman" w:cs="Times New Roman"/>
+          <w:bCs/>
+          <w:sz w:val="21"/>
+          <w:szCs w:val="21"/>
+        </w:rPr>
+      </w:pPr>
+      <w:hyperlink r:id="rId5" w:history="1">
+        <w:r>
+          <w:rPr>
+            <w:rStyle w:val="Hyperlink"/>
+            <w:rFonts w:ascii="Times New Roman" w:hAnsi="Times New Roman" w:cs="Times New Roman"/>
+            <w:bCs/>
+            <w:sz w:val="21"/>
+            <w:szCs w:val="21"/>
+          </w:rPr>
+          <w:t>GitHub Repo Link: DMDD_Project_Group_5</w:t>
+        </w:r>
+      </w:hyperlink>
     </w:p>
     <w:sectPr>
       <w:pgSz w:w="12240" w:h="15840"/>
@@ -1367,6 +1407,29 @@
       <w:contextualSpacing/>
     </w:pPr>
   </w:style>
+  <w:style w:type="character" w:styleId="Hyperlink">
+    <w:name w:val="Hyperlink"/>
+    <w:basedOn w:val="DefaultParagraphFont"/>
+    <w:uiPriority w:val="99"/>
+    <w:unhideWhenUsed/>
+    <w:rsid w:val="00647728"/>
+    <w:rPr>
+      <w:color w:val="0563C1" w:themeColor="hyperlink"/>
+      <w:u w:val="single"/>
+    </w:rPr>
+  </w:style>
+  <w:style w:type="character" w:styleId="UnresolvedMention">
+    <w:name w:val="Unresolved Mention"/>
+    <w:basedOn w:val="DefaultParagraphFont"/>
+    <w:uiPriority w:val="99"/>
+    <w:semiHidden/>
+    <w:unhideWhenUsed/>
+    <w:rsid w:val="00647728"/>
+    <w:rPr>
+      <w:color w:val="605E5C"/>
+      <w:shd w:val="clear" w:color="auto" w:fill="E1DFDD"/>
+    </w:rPr>
+  </w:style>
 </w:styles>
 </file>
 

</xml_diff>